<commit_message>
Updates from the trip
Some articles written and js improved
</commit_message>
<xml_diff>
--- a/blog/japan2016/content/Ideas.docx
+++ b/blog/japan2016/content/Ideas.docx
@@ -9,6 +9,539 @@
           <w:ilvl w:val="0"/>
           <w:numId w:val="1"/>
         </w:numPr>
+      </w:pPr>
+      <w:r>
+        <w:t>Diary</w:t>
+      </w:r>
+    </w:p>
+    <w:p>
+      <w:pPr>
+        <w:pStyle w:val="Luettelokappale"/>
+        <w:numPr>
+          <w:ilvl w:val="1"/>
+          <w:numId w:val="1"/>
+        </w:numPr>
+      </w:pPr>
+      <w:proofErr w:type="spellStart"/>
+      <w:r>
+        <w:t>Arashiyama</w:t>
+      </w:r>
+      <w:proofErr w:type="spellEnd"/>
+      <w:r>
+        <w:t xml:space="preserve"> trip</w:t>
+      </w:r>
+    </w:p>
+    <w:p>
+      <w:pPr>
+        <w:pStyle w:val="Luettelokappale"/>
+        <w:numPr>
+          <w:ilvl w:val="2"/>
+          <w:numId w:val="1"/>
+        </w:numPr>
+      </w:pPr>
+      <w:r>
+        <w:t xml:space="preserve"> Worth to go – even without </w:t>
+      </w:r>
+      <w:proofErr w:type="spellStart"/>
+      <w:r>
+        <w:t>sakura</w:t>
+      </w:r>
+      <w:proofErr w:type="spellEnd"/>
+      <w:r>
+        <w:t xml:space="preserve"> – easy by bike</w:t>
+      </w:r>
+    </w:p>
+    <w:p>
+      <w:pPr>
+        <w:pStyle w:val="Luettelokappale"/>
+        <w:numPr>
+          <w:ilvl w:val="1"/>
+          <w:numId w:val="1"/>
+        </w:numPr>
+      </w:pPr>
+      <w:proofErr w:type="spellStart"/>
+      <w:r>
+        <w:t>Nagahama</w:t>
+      </w:r>
+      <w:proofErr w:type="spellEnd"/>
+      <w:r>
+        <w:t xml:space="preserve"> trip</w:t>
+      </w:r>
+    </w:p>
+    <w:p>
+      <w:pPr>
+        <w:pStyle w:val="Luettelokappale"/>
+        <w:numPr>
+          <w:ilvl w:val="2"/>
+          <w:numId w:val="1"/>
+        </w:numPr>
+      </w:pPr>
+      <w:r>
+        <w:t xml:space="preserve"> </w:t>
+      </w:r>
+      <w:proofErr w:type="spellStart"/>
+      <w:r>
+        <w:t>Bonbai</w:t>
+      </w:r>
+      <w:proofErr w:type="spellEnd"/>
+      <w:r>
+        <w:t xml:space="preserve"> exhibition</w:t>
+      </w:r>
+    </w:p>
+    <w:p>
+      <w:pPr>
+        <w:pStyle w:val="Luettelokappale"/>
+        <w:numPr>
+          <w:ilvl w:val="2"/>
+          <w:numId w:val="1"/>
+        </w:numPr>
+      </w:pPr>
+      <w:r>
+        <w:t xml:space="preserve"> Restaurant Tori-? Very </w:t>
+      </w:r>
+      <w:proofErr w:type="spellStart"/>
+      <w:r>
+        <w:t>very</w:t>
+      </w:r>
+      <w:proofErr w:type="spellEnd"/>
+      <w:r>
+        <w:t xml:space="preserve"> </w:t>
+      </w:r>
+      <w:proofErr w:type="gramStart"/>
+      <w:r>
+        <w:t>good :p</w:t>
+      </w:r>
+      <w:proofErr w:type="gramEnd"/>
+    </w:p>
+    <w:p>
+      <w:pPr>
+        <w:pStyle w:val="Luettelokappale"/>
+        <w:numPr>
+          <w:ilvl w:val="3"/>
+          <w:numId w:val="1"/>
+        </w:numPr>
+      </w:pPr>
+      <w:r>
+        <w:t>Rice bowl and stuff was very helpful and older lady knew English well enough</w:t>
+      </w:r>
+    </w:p>
+    <w:p>
+      <w:pPr>
+        <w:pStyle w:val="Luettelokappale"/>
+        <w:numPr>
+          <w:ilvl w:val="1"/>
+          <w:numId w:val="1"/>
+        </w:numPr>
+      </w:pPr>
+      <w:r>
+        <w:t xml:space="preserve">Helpful lady at </w:t>
+      </w:r>
+      <w:proofErr w:type="gramStart"/>
+      <w:r>
+        <w:t>laundry :D</w:t>
+      </w:r>
+      <w:proofErr w:type="gramEnd"/>
+    </w:p>
+    <w:p>
+      <w:pPr>
+        <w:pStyle w:val="Luettelokappale"/>
+        <w:numPr>
+          <w:ilvl w:val="2"/>
+          <w:numId w:val="1"/>
+        </w:numPr>
+      </w:pPr>
+      <w:r>
+        <w:t xml:space="preserve"> We met a lot very helpful Japanese – rather come to help when they see we are in trouble</w:t>
+      </w:r>
+    </w:p>
+    <w:p>
+      <w:pPr>
+        <w:pStyle w:val="Luettelokappale"/>
+        <w:numPr>
+          <w:ilvl w:val="1"/>
+          <w:numId w:val="1"/>
+        </w:numPr>
+      </w:pPr>
+      <w:r>
+        <w:t>Koyasan</w:t>
+      </w:r>
+    </w:p>
+    <w:p>
+      <w:pPr>
+        <w:pStyle w:val="Luettelokappale"/>
+        <w:numPr>
+          <w:ilvl w:val="2"/>
+          <w:numId w:val="1"/>
+        </w:numPr>
+      </w:pPr>
+      <w:r>
+        <w:t xml:space="preserve"> Rain and wet socks – embarrassment at the temple</w:t>
+      </w:r>
+    </w:p>
+    <w:p>
+      <w:pPr>
+        <w:pStyle w:val="Luettelokappale"/>
+        <w:numPr>
+          <w:ilvl w:val="2"/>
+          <w:numId w:val="1"/>
+        </w:numPr>
+      </w:pPr>
+      <w:r>
+        <w:t xml:space="preserve"> Awesome temple dinner</w:t>
+      </w:r>
+    </w:p>
+    <w:p>
+      <w:pPr>
+        <w:pStyle w:val="Luettelokappale"/>
+        <w:numPr>
+          <w:ilvl w:val="2"/>
+          <w:numId w:val="1"/>
+        </w:numPr>
+      </w:pPr>
+      <w:r>
+        <w:t xml:space="preserve"> Beautiful </w:t>
+      </w:r>
+      <w:proofErr w:type="spellStart"/>
+      <w:r>
+        <w:t>cementary</w:t>
+      </w:r>
+      <w:proofErr w:type="spellEnd"/>
+    </w:p>
+    <w:p>
+      <w:pPr>
+        <w:pStyle w:val="Luettelokappale"/>
+        <w:numPr>
+          <w:ilvl w:val="1"/>
+          <w:numId w:val="1"/>
+        </w:numPr>
+      </w:pPr>
+      <w:r>
+        <w:t>Botanic garden</w:t>
+      </w:r>
+      <w:r>
+        <w:t xml:space="preserve"> and g</w:t>
+      </w:r>
+      <w:r>
+        <w:t>irls’ day</w:t>
+      </w:r>
+    </w:p>
+    <w:p>
+      <w:pPr>
+        <w:pStyle w:val="Luettelokappale"/>
+        <w:numPr>
+          <w:ilvl w:val="0"/>
+          <w:numId w:val="1"/>
+        </w:numPr>
+      </w:pPr>
+      <w:r>
+        <w:t>Foods</w:t>
+      </w:r>
+    </w:p>
+    <w:p>
+      <w:pPr>
+        <w:pStyle w:val="Luettelokappale"/>
+        <w:numPr>
+          <w:ilvl w:val="1"/>
+          <w:numId w:val="1"/>
+        </w:numPr>
+      </w:pPr>
+      <w:r>
+        <w:t>Brownie! :D</w:t>
+      </w:r>
+      <w:bookmarkStart w:id="0" w:name="_GoBack"/>
+      <w:bookmarkEnd w:id="0"/>
+    </w:p>
+    <w:p>
+      <w:pPr>
+        <w:pStyle w:val="Luettelokappale"/>
+        <w:numPr>
+          <w:ilvl w:val="1"/>
+          <w:numId w:val="1"/>
+        </w:numPr>
+      </w:pPr>
+      <w:r>
+        <w:t xml:space="preserve">Okonomiyaki – with </w:t>
+      </w:r>
+      <w:proofErr w:type="spellStart"/>
+      <w:r>
+        <w:t>gabbage</w:t>
+      </w:r>
+      <w:proofErr w:type="spellEnd"/>
+    </w:p>
+    <w:p>
+      <w:pPr>
+        <w:pStyle w:val="Luettelokappale"/>
+        <w:numPr>
+          <w:ilvl w:val="1"/>
+          <w:numId w:val="1"/>
+        </w:numPr>
+      </w:pPr>
+      <w:r>
+        <w:t>Sushi</w:t>
+      </w:r>
+    </w:p>
+    <w:p>
+      <w:pPr>
+        <w:pStyle w:val="Luettelokappale"/>
+        <w:numPr>
+          <w:ilvl w:val="1"/>
+          <w:numId w:val="1"/>
+        </w:numPr>
+      </w:pPr>
+      <w:proofErr w:type="spellStart"/>
+      <w:r>
+        <w:t>Takoyaki</w:t>
+      </w:r>
+      <w:proofErr w:type="spellEnd"/>
+    </w:p>
+    <w:p>
+      <w:pPr>
+        <w:pStyle w:val="Luettelokappale"/>
+        <w:numPr>
+          <w:ilvl w:val="1"/>
+          <w:numId w:val="1"/>
+        </w:numPr>
+      </w:pPr>
+      <w:proofErr w:type="spellStart"/>
+      <w:r>
+        <w:t>Udon</w:t>
+      </w:r>
+      <w:proofErr w:type="spellEnd"/>
+      <w:r>
+        <w:t xml:space="preserve"> and soba</w:t>
+      </w:r>
+    </w:p>
+    <w:p>
+      <w:pPr>
+        <w:pStyle w:val="Luettelokappale"/>
+        <w:numPr>
+          <w:ilvl w:val="1"/>
+          <w:numId w:val="1"/>
+        </w:numPr>
+      </w:pPr>
+      <w:r>
+        <w:t>Eel</w:t>
+      </w:r>
+    </w:p>
+    <w:p>
+      <w:pPr>
+        <w:pStyle w:val="Luettelokappale"/>
+        <w:numPr>
+          <w:ilvl w:val="1"/>
+          <w:numId w:val="1"/>
+        </w:numPr>
+      </w:pPr>
+      <w:proofErr w:type="gramStart"/>
+      <w:r>
+        <w:t>Yakisoba :P</w:t>
+      </w:r>
+      <w:proofErr w:type="gramEnd"/>
+    </w:p>
+    <w:p>
+      <w:pPr>
+        <w:pStyle w:val="Luettelokappale"/>
+        <w:numPr>
+          <w:ilvl w:val="1"/>
+          <w:numId w:val="1"/>
+        </w:numPr>
+      </w:pPr>
+      <w:proofErr w:type="spellStart"/>
+      <w:r>
+        <w:t>Natto</w:t>
+      </w:r>
+      <w:proofErr w:type="spellEnd"/>
+    </w:p>
+    <w:p>
+      <w:pPr>
+        <w:pStyle w:val="Luettelokappale"/>
+        <w:numPr>
+          <w:ilvl w:val="1"/>
+          <w:numId w:val="1"/>
+        </w:numPr>
+      </w:pPr>
+      <w:r>
+        <w:t>Sake</w:t>
+      </w:r>
+    </w:p>
+    <w:p>
+      <w:pPr>
+        <w:pStyle w:val="Luettelokappale"/>
+        <w:numPr>
+          <w:ilvl w:val="0"/>
+          <w:numId w:val="1"/>
+        </w:numPr>
+      </w:pPr>
+      <w:r>
+        <w:t>Tips</w:t>
+      </w:r>
+    </w:p>
+    <w:p>
+      <w:pPr>
+        <w:pStyle w:val="Luettelokappale"/>
+        <w:numPr>
+          <w:ilvl w:val="1"/>
+          <w:numId w:val="1"/>
+        </w:numPr>
+      </w:pPr>
+      <w:r>
+        <w:t>Restaurants</w:t>
+      </w:r>
+    </w:p>
+    <w:p>
+      <w:pPr>
+        <w:pStyle w:val="Luettelokappale"/>
+        <w:numPr>
+          <w:ilvl w:val="2"/>
+          <w:numId w:val="1"/>
+        </w:numPr>
+      </w:pPr>
+      <w:r>
+        <w:t xml:space="preserve"> Hot towels</w:t>
+      </w:r>
+    </w:p>
+    <w:p>
+      <w:pPr>
+        <w:pStyle w:val="Luettelokappale"/>
+        <w:numPr>
+          <w:ilvl w:val="2"/>
+          <w:numId w:val="1"/>
+        </w:numPr>
+      </w:pPr>
+      <w:r>
+        <w:t xml:space="preserve"> Frying thing in restaurants</w:t>
+      </w:r>
+    </w:p>
+    <w:p>
+      <w:pPr>
+        <w:pStyle w:val="Luettelokappale"/>
+        <w:numPr>
+          <w:ilvl w:val="2"/>
+          <w:numId w:val="1"/>
+        </w:numPr>
+      </w:pPr>
+      <w:r>
+        <w:t xml:space="preserve"> Ordering bills</w:t>
+      </w:r>
+    </w:p>
+    <w:p>
+      <w:pPr>
+        <w:pStyle w:val="Luettelokappale"/>
+        <w:numPr>
+          <w:ilvl w:val="2"/>
+          <w:numId w:val="1"/>
+        </w:numPr>
+      </w:pPr>
+      <w:r>
+        <w:t xml:space="preserve"> Politeness</w:t>
+      </w:r>
+    </w:p>
+    <w:p>
+      <w:pPr>
+        <w:pStyle w:val="Luettelokappale"/>
+        <w:numPr>
+          <w:ilvl w:val="3"/>
+          <w:numId w:val="1"/>
+        </w:numPr>
+      </w:pPr>
+      <w:r>
+        <w:t>Do the locals really do what you should do?</w:t>
+      </w:r>
+    </w:p>
+    <w:p>
+      <w:pPr>
+        <w:pStyle w:val="Luettelokappale"/>
+        <w:numPr>
+          <w:ilvl w:val="1"/>
+          <w:numId w:val="1"/>
+        </w:numPr>
+      </w:pPr>
+      <w:r>
+        <w:t>Weather</w:t>
+      </w:r>
+    </w:p>
+    <w:p>
+      <w:pPr>
+        <w:pStyle w:val="Luettelokappale"/>
+        <w:numPr>
+          <w:ilvl w:val="2"/>
+          <w:numId w:val="1"/>
+        </w:numPr>
+      </w:pPr>
+      <w:r>
+        <w:t xml:space="preserve"> C</w:t>
+      </w:r>
+      <w:r>
+        <w:t xml:space="preserve">hange very quickly – today 16 </w:t>
+      </w:r>
+      <w:proofErr w:type="gramStart"/>
+      <w:r>
+        <w:t>tomorrow</w:t>
+      </w:r>
+      <w:proofErr w:type="gramEnd"/>
+      <w:r>
+        <w:t xml:space="preserve"> 2</w:t>
+      </w:r>
+    </w:p>
+    <w:p>
+      <w:pPr>
+        <w:pStyle w:val="Luettelokappale"/>
+        <w:numPr>
+          <w:ilvl w:val="2"/>
+          <w:numId w:val="1"/>
+        </w:numPr>
+      </w:pPr>
+      <w:r>
+        <w:t xml:space="preserve"> Even on the same day can be very chilly or warm depending on whether the sun is shining or not</w:t>
+      </w:r>
+    </w:p>
+    <w:p>
+      <w:pPr>
+        <w:pStyle w:val="Luettelokappale"/>
+        <w:numPr>
+          <w:ilvl w:val="1"/>
+          <w:numId w:val="1"/>
+        </w:numPr>
+      </w:pPr>
+      <w:r>
+        <w:t>Toilets</w:t>
+      </w:r>
+    </w:p>
+    <w:p>
+      <w:pPr>
+        <w:pStyle w:val="Luettelokappale"/>
+        <w:numPr>
+          <w:ilvl w:val="1"/>
+          <w:numId w:val="1"/>
+        </w:numPr>
+      </w:pPr>
+      <w:r>
+        <w:t>Laundry coin machine</w:t>
+      </w:r>
+    </w:p>
+    <w:p>
+      <w:pPr>
+        <w:pStyle w:val="Luettelokappale"/>
+        <w:numPr>
+          <w:ilvl w:val="1"/>
+          <w:numId w:val="1"/>
+        </w:numPr>
+      </w:pPr>
+      <w:r>
+        <w:t xml:space="preserve">Observe what natives are doing and repeat – but remember that you should try to follow the rules more than </w:t>
+      </w:r>
+      <w:proofErr w:type="gramStart"/>
+      <w:r>
+        <w:t>them :P</w:t>
+      </w:r>
+      <w:proofErr w:type="gramEnd"/>
+    </w:p>
+    <w:p>
+      <w:pPr>
+        <w:pStyle w:val="Luettelokappale"/>
+        <w:numPr>
+          <w:ilvl w:val="1"/>
+          <w:numId w:val="1"/>
+        </w:numPr>
         <w:rPr>
           <w:lang w:val="fi-FI"/>
         </w:rPr>
@@ -40,6 +573,78 @@
       <w:pPr>
         <w:pStyle w:val="Luettelokappale"/>
         <w:numPr>
+          <w:ilvl w:val="2"/>
+          <w:numId w:val="1"/>
+        </w:numPr>
+      </w:pPr>
+      <w:r>
+        <w:t>How to do bike parking</w:t>
+      </w:r>
+      <w:r>
+        <w:t xml:space="preserve"> at eco stations</w:t>
+      </w:r>
+    </w:p>
+    <w:p>
+      <w:pPr>
+        <w:pStyle w:val="Luettelokappale"/>
+        <w:numPr>
+          <w:ilvl w:val="2"/>
+          <w:numId w:val="1"/>
+        </w:numPr>
+      </w:pPr>
+      <w:r>
+        <w:t>Where can you find bike parks</w:t>
+      </w:r>
+    </w:p>
+    <w:p>
+      <w:pPr>
+        <w:pStyle w:val="Luettelokappale"/>
+        <w:numPr>
+          <w:ilvl w:val="3"/>
+          <w:numId w:val="1"/>
+        </w:numPr>
+      </w:pPr>
+      <w:r>
+        <w:t>Free places near stations and temples usually</w:t>
+      </w:r>
+    </w:p>
+    <w:p>
+      <w:pPr>
+        <w:pStyle w:val="Luettelokappale"/>
+        <w:numPr>
+          <w:ilvl w:val="3"/>
+          <w:numId w:val="1"/>
+        </w:numPr>
+      </w:pPr>
+      <w:r>
+        <w:lastRenderedPageBreak/>
+        <w:t xml:space="preserve">F-1 parking in </w:t>
+      </w:r>
+      <w:proofErr w:type="spellStart"/>
+      <w:r>
+        <w:t>Gion</w:t>
+      </w:r>
+      <w:proofErr w:type="spellEnd"/>
+      <w:r>
+        <w:t>?</w:t>
+      </w:r>
+    </w:p>
+    <w:p>
+      <w:pPr>
+        <w:pStyle w:val="Luettelokappale"/>
+        <w:numPr>
+          <w:ilvl w:val="3"/>
+          <w:numId w:val="1"/>
+        </w:numPr>
+      </w:pPr>
+      <w:r>
+        <w:t>People seem to leave bikes under bridges etc.</w:t>
+      </w:r>
+    </w:p>
+    <w:p>
+      <w:pPr>
+        <w:pStyle w:val="Luettelokappale"/>
+        <w:numPr>
           <w:ilvl w:val="1"/>
           <w:numId w:val="1"/>
         </w:numPr>
@@ -47,18 +652,12 @@
           <w:lang w:val="fi-FI"/>
         </w:rPr>
       </w:pPr>
+      <w:proofErr w:type="spellStart"/>
       <w:r>
         <w:rPr>
           <w:lang w:val="fi-FI"/>
         </w:rPr>
-        <w:t xml:space="preserve">How to </w:t>
-      </w:r>
-      <w:proofErr w:type="spellStart"/>
-      <w:r>
-        <w:rPr>
-          <w:lang w:val="fi-FI"/>
-        </w:rPr>
-        <w:t>do</w:t>
+        <w:t>Travelling</w:t>
       </w:r>
       <w:proofErr w:type="spellEnd"/>
       <w:r>
@@ -72,7 +671,7 @@
         <w:rPr>
           <w:lang w:val="fi-FI"/>
         </w:rPr>
-        <w:t>bike</w:t>
+        <w:t>with</w:t>
       </w:r>
       <w:proofErr w:type="spellEnd"/>
       <w:r>
@@ -86,7 +685,7 @@
         <w:rPr>
           <w:lang w:val="fi-FI"/>
         </w:rPr>
-        <w:t>parking</w:t>
+        <w:t>train</w:t>
       </w:r>
       <w:proofErr w:type="spellEnd"/>
     </w:p>
@@ -94,12 +693,172 @@
       <w:pPr>
         <w:pStyle w:val="Luettelokappale"/>
         <w:numPr>
-          <w:ilvl w:val="1"/>
-          <w:numId w:val="1"/>
-        </w:numPr>
-      </w:pPr>
-      <w:r>
-        <w:t>Where can you find bike parks</w:t>
+          <w:ilvl w:val="2"/>
+          <w:numId w:val="1"/>
+        </w:numPr>
+      </w:pPr>
+      <w:r>
+        <w:t xml:space="preserve"> </w:t>
+      </w:r>
+      <w:r>
+        <w:t xml:space="preserve">Be careful with </w:t>
+      </w:r>
+      <w:proofErr w:type="spellStart"/>
+      <w:r>
+        <w:t>JRPass</w:t>
+      </w:r>
+      <w:proofErr w:type="spellEnd"/>
+      <w:r>
+        <w:t xml:space="preserve"> – check</w:t>
+      </w:r>
+      <w:r>
+        <w:t xml:space="preserve"> thoroughly</w:t>
+      </w:r>
+      <w:r>
+        <w:t xml:space="preserve"> what trains you can use, the seller might be misleading</w:t>
+      </w:r>
+    </w:p>
+    <w:p>
+      <w:pPr>
+        <w:pStyle w:val="Luettelokappale"/>
+        <w:numPr>
+          <w:ilvl w:val="2"/>
+          <w:numId w:val="1"/>
+        </w:numPr>
+      </w:pPr>
+      <w:r>
+        <w:t xml:space="preserve"> </w:t>
+      </w:r>
+      <w:r>
+        <w:t xml:space="preserve">Where to exchange </w:t>
+      </w:r>
+      <w:proofErr w:type="spellStart"/>
+      <w:r>
+        <w:t>JRPass</w:t>
+      </w:r>
+      <w:proofErr w:type="spellEnd"/>
+    </w:p>
+    <w:p>
+      <w:pPr>
+        <w:pStyle w:val="Luettelokappale"/>
+        <w:numPr>
+          <w:ilvl w:val="3"/>
+          <w:numId w:val="1"/>
+        </w:numPr>
+      </w:pPr>
+      <w:r>
+        <w:t>Don’t trust what is marked in the map by Nippon Travel Agency</w:t>
+      </w:r>
+    </w:p>
+    <w:p>
+      <w:pPr>
+        <w:pStyle w:val="Luettelokappale"/>
+        <w:numPr>
+          <w:ilvl w:val="2"/>
+          <w:numId w:val="1"/>
+        </w:numPr>
+      </w:pPr>
+      <w:r>
+        <w:t xml:space="preserve"> </w:t>
+      </w:r>
+      <w:r>
+        <w:t>Trains comfortable and easy to use – stations a chaos at least in Kyoto</w:t>
+      </w:r>
+    </w:p>
+    <w:p>
+      <w:pPr>
+        <w:pStyle w:val="Luettelokappale"/>
+        <w:numPr>
+          <w:ilvl w:val="3"/>
+          <w:numId w:val="1"/>
+        </w:numPr>
+      </w:pPr>
+      <w:r>
+        <w:t>No one seems to know how things work</w:t>
+      </w:r>
+    </w:p>
+    <w:p>
+      <w:pPr>
+        <w:pStyle w:val="Luettelokappale"/>
+        <w:numPr>
+          <w:ilvl w:val="3"/>
+          <w:numId w:val="1"/>
+        </w:numPr>
+      </w:pPr>
+      <w:r>
+        <w:t>Walked through five lines to finally find the right spot for exchange</w:t>
+      </w:r>
+    </w:p>
+    <w:p>
+      <w:pPr>
+        <w:pStyle w:val="Luettelokappale"/>
+        <w:numPr>
+          <w:ilvl w:val="2"/>
+          <w:numId w:val="1"/>
+        </w:numPr>
+      </w:pPr>
+      <w:r>
+        <w:t xml:space="preserve"> </w:t>
+      </w:r>
+      <w:r>
+        <w:t>Funny train sound</w:t>
+      </w:r>
+    </w:p>
+    <w:p>
+      <w:pPr>
+        <w:pStyle w:val="Luettelokappale"/>
+        <w:numPr>
+          <w:ilvl w:val="1"/>
+          <w:numId w:val="1"/>
+        </w:numPr>
+      </w:pPr>
+      <w:r>
+        <w:t>Bicycling paths</w:t>
+      </w:r>
+    </w:p>
+    <w:p>
+      <w:pPr>
+        <w:pStyle w:val="Luettelokappale"/>
+        <w:numPr>
+          <w:ilvl w:val="2"/>
+          <w:numId w:val="1"/>
+        </w:numPr>
+      </w:pPr>
+      <w:r>
+        <w:t xml:space="preserve"> </w:t>
+      </w:r>
+      <w:r>
+        <w:t>River areas easy to use</w:t>
+      </w:r>
+    </w:p>
+    <w:p>
+      <w:pPr>
+        <w:pStyle w:val="Luettelokappale"/>
+        <w:numPr>
+          <w:ilvl w:val="2"/>
+          <w:numId w:val="1"/>
+        </w:numPr>
+      </w:pPr>
+      <w:r>
+        <w:t xml:space="preserve"> </w:t>
+      </w:r>
+      <w:r>
+        <w:t>Big roads have nice bicycling paths, but pedestrians spoil it</w:t>
+      </w:r>
+    </w:p>
+    <w:p>
+      <w:pPr>
+        <w:pStyle w:val="Luettelokappale"/>
+        <w:numPr>
+          <w:ilvl w:val="2"/>
+          <w:numId w:val="1"/>
+        </w:numPr>
+      </w:pPr>
+      <w:r>
+        <w:t xml:space="preserve"> </w:t>
+      </w:r>
+      <w:r>
+        <w:t>Cars don’t respect bicycles (or pedestrians)</w:t>
       </w:r>
     </w:p>
     <w:p>
@@ -109,463 +868,81 @@
           <w:ilvl w:val="0"/>
           <w:numId w:val="1"/>
         </w:numPr>
-        <w:rPr>
-          <w:lang w:val="fi-FI"/>
-        </w:rPr>
+      </w:pPr>
+      <w:r>
+        <w:t>Gifts</w:t>
+      </w:r>
+    </w:p>
+    <w:p>
+      <w:pPr>
+        <w:pStyle w:val="Luettelokappale"/>
+        <w:numPr>
+          <w:ilvl w:val="1"/>
+          <w:numId w:val="1"/>
+        </w:numPr>
+      </w:pPr>
+      <w:r>
+        <w:t>Hard to find figures from local shops</w:t>
+      </w:r>
+    </w:p>
+    <w:p>
+      <w:pPr>
+        <w:pStyle w:val="Luettelokappale"/>
+        <w:numPr>
+          <w:ilvl w:val="2"/>
+          <w:numId w:val="1"/>
+        </w:numPr>
+      </w:pPr>
+      <w:r>
+        <w:t xml:space="preserve"> Can’t order figures to local addresses if it’s not on your name</w:t>
+      </w:r>
+    </w:p>
+    <w:p>
+      <w:pPr>
+        <w:pStyle w:val="Luettelokappale"/>
+        <w:numPr>
+          <w:ilvl w:val="1"/>
+          <w:numId w:val="1"/>
+        </w:numPr>
+      </w:pPr>
+      <w:r>
+        <w:t>Cheap second-hand manga</w:t>
+      </w:r>
+    </w:p>
+    <w:p>
+      <w:pPr>
+        <w:pStyle w:val="Luettelokappale"/>
+        <w:numPr>
+          <w:ilvl w:val="1"/>
+          <w:numId w:val="1"/>
+        </w:numPr>
       </w:pPr>
       <w:proofErr w:type="spellStart"/>
       <w:r>
-        <w:rPr>
-          <w:lang w:val="fi-FI"/>
-        </w:rPr>
-        <w:t>Travelling</w:t>
+        <w:t>Teramachi</w:t>
       </w:r>
       <w:proofErr w:type="spellEnd"/>
       <w:r>
-        <w:rPr>
-          <w:lang w:val="fi-FI"/>
-        </w:rPr>
-        <w:t xml:space="preserve"> </w:t>
-      </w:r>
-      <w:proofErr w:type="spellStart"/>
-      <w:r>
-        <w:rPr>
-          <w:lang w:val="fi-FI"/>
-        </w:rPr>
-        <w:t>with</w:t>
-      </w:r>
-      <w:proofErr w:type="spellEnd"/>
-      <w:r>
-        <w:rPr>
-          <w:lang w:val="fi-FI"/>
-        </w:rPr>
-        <w:t xml:space="preserve"> </w:t>
-      </w:r>
-      <w:proofErr w:type="spellStart"/>
-      <w:r>
-        <w:rPr>
-          <w:lang w:val="fi-FI"/>
-        </w:rPr>
-        <w:t>train</w:t>
-      </w:r>
-      <w:proofErr w:type="spellEnd"/>
-    </w:p>
-    <w:p>
-      <w:pPr>
-        <w:pStyle w:val="Luettelokappale"/>
-        <w:numPr>
-          <w:ilvl w:val="1"/>
-          <w:numId w:val="1"/>
-        </w:numPr>
-      </w:pPr>
-      <w:r>
-        <w:t xml:space="preserve">Be careful with </w:t>
-      </w:r>
-      <w:proofErr w:type="spellStart"/>
-      <w:r>
-        <w:t>JRPass</w:t>
-      </w:r>
-      <w:proofErr w:type="spellEnd"/>
-      <w:r>
-        <w:t xml:space="preserve"> – check</w:t>
-      </w:r>
-      <w:r>
-        <w:t xml:space="preserve"> thoroughly</w:t>
-      </w:r>
-      <w:r>
-        <w:t xml:space="preserve"> what trains you can use, the seller might be misleading</w:t>
-      </w:r>
-    </w:p>
-    <w:p>
-      <w:pPr>
-        <w:pStyle w:val="Luettelokappale"/>
-        <w:numPr>
-          <w:ilvl w:val="1"/>
-          <w:numId w:val="1"/>
-        </w:numPr>
-      </w:pPr>
-      <w:r>
-        <w:t xml:space="preserve">Where to exchange </w:t>
-      </w:r>
-      <w:proofErr w:type="spellStart"/>
-      <w:r>
-        <w:t>JRPass</w:t>
-      </w:r>
-      <w:proofErr w:type="spellEnd"/>
-    </w:p>
-    <w:p>
-      <w:pPr>
-        <w:pStyle w:val="Luettelokappale"/>
-        <w:numPr>
-          <w:ilvl w:val="1"/>
-          <w:numId w:val="1"/>
-        </w:numPr>
-      </w:pPr>
-      <w:r>
-        <w:t>Trains comfortable and easy to use – stations a chaos at least in Kyoto</w:t>
-      </w:r>
-    </w:p>
-    <w:p>
-      <w:pPr>
-        <w:pStyle w:val="Luettelokappale"/>
-        <w:numPr>
-          <w:ilvl w:val="1"/>
-          <w:numId w:val="1"/>
-        </w:numPr>
-      </w:pPr>
-      <w:r>
-        <w:t>Funny train sound</w:t>
-      </w:r>
-    </w:p>
-    <w:p>
-      <w:pPr>
-        <w:pStyle w:val="Luettelokappale"/>
-        <w:numPr>
-          <w:ilvl w:val="0"/>
-          <w:numId w:val="1"/>
-        </w:numPr>
-      </w:pPr>
-      <w:r>
-        <w:t>Bicycling paths</w:t>
-      </w:r>
-    </w:p>
-    <w:p>
-      <w:pPr>
-        <w:pStyle w:val="Luettelokappale"/>
-        <w:numPr>
-          <w:ilvl w:val="1"/>
-          <w:numId w:val="1"/>
-        </w:numPr>
-      </w:pPr>
-      <w:r>
-        <w:t>River areas easy to use</w:t>
-      </w:r>
-    </w:p>
-    <w:p>
-      <w:pPr>
-        <w:pStyle w:val="Luettelokappale"/>
-        <w:numPr>
-          <w:ilvl w:val="0"/>
-          <w:numId w:val="1"/>
-        </w:numPr>
-      </w:pPr>
-      <w:r>
-        <w:t>Girls’ day</w:t>
-      </w:r>
-    </w:p>
-    <w:p>
-      <w:pPr>
-        <w:pStyle w:val="Luettelokappale"/>
-        <w:numPr>
-          <w:ilvl w:val="0"/>
-          <w:numId w:val="1"/>
-        </w:numPr>
-      </w:pPr>
-      <w:r>
-        <w:t>Botanic garden</w:t>
-      </w:r>
-    </w:p>
-    <w:p>
-      <w:pPr>
-        <w:pStyle w:val="Luettelokappale"/>
-        <w:numPr>
-          <w:ilvl w:val="0"/>
-          <w:numId w:val="1"/>
-        </w:numPr>
-      </w:pPr>
-      <w:r>
-        <w:t>Diary</w:t>
-      </w:r>
-    </w:p>
-    <w:p>
-      <w:pPr>
-        <w:pStyle w:val="Luettelokappale"/>
-        <w:numPr>
-          <w:ilvl w:val="1"/>
-          <w:numId w:val="1"/>
-        </w:numPr>
-      </w:pPr>
-      <w:proofErr w:type="spellStart"/>
-      <w:r>
-        <w:t>Arashiyama</w:t>
-      </w:r>
-      <w:proofErr w:type="spellEnd"/>
-      <w:r>
-        <w:t xml:space="preserve"> trip</w:t>
-      </w:r>
-    </w:p>
-    <w:p>
-      <w:pPr>
-        <w:pStyle w:val="Luettelokappale"/>
-        <w:numPr>
-          <w:ilvl w:val="2"/>
-          <w:numId w:val="1"/>
-        </w:numPr>
-      </w:pPr>
-      <w:r>
-        <w:t xml:space="preserve"> Worth to go – even without </w:t>
-      </w:r>
-      <w:proofErr w:type="spellStart"/>
-      <w:r>
-        <w:t>sakura</w:t>
-      </w:r>
-      <w:proofErr w:type="spellEnd"/>
-      <w:r>
-        <w:t xml:space="preserve"> – easy by bike</w:t>
-      </w:r>
-    </w:p>
-    <w:p>
-      <w:pPr>
-        <w:pStyle w:val="Luettelokappale"/>
-        <w:numPr>
-          <w:ilvl w:val="1"/>
-          <w:numId w:val="1"/>
-        </w:numPr>
-      </w:pPr>
-      <w:proofErr w:type="spellStart"/>
-      <w:r>
-        <w:t>Nagahama</w:t>
-      </w:r>
-      <w:proofErr w:type="spellEnd"/>
-      <w:r>
-        <w:t xml:space="preserve"> trip</w:t>
-      </w:r>
-    </w:p>
-    <w:p>
-      <w:pPr>
-        <w:pStyle w:val="Luettelokappale"/>
-        <w:numPr>
-          <w:ilvl w:val="2"/>
-          <w:numId w:val="1"/>
-        </w:numPr>
-      </w:pPr>
-      <w:r>
-        <w:t xml:space="preserve"> </w:t>
-      </w:r>
-      <w:proofErr w:type="spellStart"/>
-      <w:r>
-        <w:t>Bonbai</w:t>
-      </w:r>
-      <w:proofErr w:type="spellEnd"/>
-      <w:r>
-        <w:t xml:space="preserve"> exhibition</w:t>
-      </w:r>
-    </w:p>
-    <w:p>
-      <w:pPr>
-        <w:pStyle w:val="Luettelokappale"/>
-        <w:numPr>
-          <w:ilvl w:val="2"/>
-          <w:numId w:val="1"/>
-        </w:numPr>
-      </w:pPr>
-      <w:r>
-        <w:t xml:space="preserve"> </w:t>
-      </w:r>
-      <w:r>
-        <w:t xml:space="preserve">Restaurant Tori-? Very </w:t>
-      </w:r>
-      <w:proofErr w:type="spellStart"/>
-      <w:r>
-        <w:t>very</w:t>
-      </w:r>
-      <w:proofErr w:type="spellEnd"/>
-      <w:r>
-        <w:t xml:space="preserve"> </w:t>
-      </w:r>
-      <w:proofErr w:type="gramStart"/>
-      <w:r>
-        <w:t>good :p</w:t>
-      </w:r>
-      <w:proofErr w:type="gramEnd"/>
-    </w:p>
-    <w:p>
-      <w:pPr>
-        <w:pStyle w:val="Luettelokappale"/>
-        <w:numPr>
-          <w:ilvl w:val="3"/>
-          <w:numId w:val="1"/>
-        </w:numPr>
-      </w:pPr>
-      <w:r>
-        <w:t>Rice bowl and stuff was very helpful and older lady knew English well enough</w:t>
-      </w:r>
-    </w:p>
-    <w:p>
-      <w:pPr>
-        <w:pStyle w:val="Luettelokappale"/>
-        <w:numPr>
-          <w:ilvl w:val="1"/>
-          <w:numId w:val="1"/>
-        </w:numPr>
-      </w:pPr>
-      <w:r>
-        <w:t xml:space="preserve">Helpful lady at </w:t>
-      </w:r>
-      <w:proofErr w:type="gramStart"/>
-      <w:r>
-        <w:t>laundry :D</w:t>
-      </w:r>
-      <w:proofErr w:type="gramEnd"/>
-    </w:p>
-    <w:p>
-      <w:pPr>
-        <w:pStyle w:val="Luettelokappale"/>
-        <w:numPr>
-          <w:ilvl w:val="2"/>
-          <w:numId w:val="1"/>
-        </w:numPr>
-      </w:pPr>
-      <w:r>
-        <w:t xml:space="preserve"> We met a lot very helpful Japanese – rather come to help when they see we are in trouble</w:t>
-      </w:r>
-    </w:p>
-    <w:p>
-      <w:pPr>
-        <w:pStyle w:val="Luettelokappale"/>
-        <w:numPr>
-          <w:ilvl w:val="0"/>
-          <w:numId w:val="1"/>
-        </w:numPr>
-      </w:pPr>
-      <w:r>
-        <w:t>Foods</w:t>
-      </w:r>
-    </w:p>
-    <w:p>
-      <w:pPr>
-        <w:pStyle w:val="Luettelokappale"/>
-        <w:numPr>
-          <w:ilvl w:val="1"/>
-          <w:numId w:val="1"/>
-        </w:numPr>
-      </w:pPr>
-      <w:r>
-        <w:t>Brownie! :D</w:t>
-      </w:r>
-    </w:p>
-    <w:p>
-      <w:pPr>
-        <w:pStyle w:val="Luettelokappale"/>
-        <w:numPr>
-          <w:ilvl w:val="0"/>
-          <w:numId w:val="1"/>
-        </w:numPr>
-      </w:pPr>
-      <w:r>
-        <w:t>Tips</w:t>
-      </w:r>
-    </w:p>
-    <w:p>
-      <w:pPr>
-        <w:pStyle w:val="Luettelokappale"/>
-        <w:numPr>
-          <w:ilvl w:val="1"/>
-          <w:numId w:val="1"/>
-        </w:numPr>
-      </w:pPr>
-      <w:r>
-        <w:t>Restaurants</w:t>
-      </w:r>
-    </w:p>
-    <w:p>
-      <w:pPr>
-        <w:pStyle w:val="Luettelokappale"/>
-        <w:numPr>
-          <w:ilvl w:val="2"/>
-          <w:numId w:val="1"/>
-        </w:numPr>
-      </w:pPr>
-      <w:r>
-        <w:t xml:space="preserve"> Hot towels</w:t>
-      </w:r>
-    </w:p>
-    <w:p>
-      <w:pPr>
-        <w:pStyle w:val="Luettelokappale"/>
-        <w:numPr>
-          <w:ilvl w:val="2"/>
-          <w:numId w:val="1"/>
-        </w:numPr>
-      </w:pPr>
-      <w:r>
-        <w:t xml:space="preserve"> Frying thing in restaurants</w:t>
-      </w:r>
-    </w:p>
-    <w:p>
-      <w:pPr>
-        <w:pStyle w:val="Luettelokappale"/>
-        <w:numPr>
-          <w:ilvl w:val="2"/>
-          <w:numId w:val="1"/>
-        </w:numPr>
-      </w:pPr>
-      <w:r>
-        <w:t xml:space="preserve"> Ordering bills</w:t>
-      </w:r>
-      <w:bookmarkStart w:id="0" w:name="_GoBack"/>
-      <w:bookmarkEnd w:id="0"/>
-    </w:p>
-    <w:p>
-      <w:pPr>
-        <w:pStyle w:val="Luettelokappale"/>
-        <w:numPr>
-          <w:ilvl w:val="1"/>
-          <w:numId w:val="1"/>
-        </w:numPr>
-      </w:pPr>
-      <w:r>
-        <w:t xml:space="preserve">Weather change very quickly – today 16 </w:t>
-      </w:r>
-      <w:proofErr w:type="gramStart"/>
-      <w:r>
-        <w:t>tomorrow</w:t>
-      </w:r>
-      <w:proofErr w:type="gramEnd"/>
-      <w:r>
-        <w:t xml:space="preserve"> 2</w:t>
-      </w:r>
-    </w:p>
-    <w:p>
-      <w:pPr>
-        <w:pStyle w:val="Luettelokappale"/>
-        <w:numPr>
-          <w:ilvl w:val="1"/>
-          <w:numId w:val="1"/>
-        </w:numPr>
-      </w:pPr>
-      <w:r>
-        <w:t>Toilets</w:t>
-      </w:r>
-    </w:p>
-    <w:p>
-      <w:pPr>
-        <w:pStyle w:val="Luettelokappale"/>
-        <w:numPr>
-          <w:ilvl w:val="1"/>
-          <w:numId w:val="1"/>
-        </w:numPr>
-      </w:pPr>
-      <w:r>
-        <w:t>Laundry coin machine</w:t>
-      </w:r>
-    </w:p>
-    <w:p>
-      <w:pPr>
-        <w:pStyle w:val="Luettelokappale"/>
-        <w:numPr>
-          <w:ilvl w:val="1"/>
-          <w:numId w:val="1"/>
-        </w:numPr>
-      </w:pPr>
-      <w:r>
-        <w:t xml:space="preserve">Observe what natives are doing and repeat – but remember that you should try to follow the rules more than </w:t>
-      </w:r>
-      <w:proofErr w:type="gramStart"/>
-      <w:r>
-        <w:t>them :P</w:t>
-      </w:r>
-      <w:proofErr w:type="gramEnd"/>
+        <w:t xml:space="preserve"> etc. </w:t>
+      </w:r>
+    </w:p>
+    <w:p>
+      <w:pPr>
+        <w:pStyle w:val="Luettelokappale"/>
+        <w:numPr>
+          <w:ilvl w:val="1"/>
+          <w:numId w:val="1"/>
+        </w:numPr>
+      </w:pPr>
+      <w:r>
+        <w:t>Craft center vs Handicrafts museum</w:t>
+      </w:r>
+    </w:p>
+    <w:p>
+      <w:pPr>
+        <w:pStyle w:val="Luettelokappale"/>
+        <w:ind w:left="792"/>
+      </w:pPr>
     </w:p>
     <w:sectPr>
       <w:pgSz w:w="12240" w:h="15840"/>
@@ -582,15 +959,18 @@
   <w:abstractNum w:abstractNumId="0" w15:restartNumberingAfterBreak="0">
     <w:nsid w:val="49446F1D"/>
     <w:multiLevelType w:val="multilevel"/>
-    <w:tmpl w:val="0409001F"/>
+    <w:tmpl w:val="850A4B24"/>
     <w:lvl w:ilvl="0">
       <w:start w:val="1"/>
       <w:numFmt w:val="decimal"/>
       <w:lvlText w:val="%1."/>
       <w:lvlJc w:val="left"/>
       <w:pPr>
-        <w:ind w:left="360" w:hanging="360"/>
-      </w:pPr>
+        <w:ind w:left="216" w:hanging="216"/>
+      </w:pPr>
+      <w:rPr>
+        <w:rFonts w:hint="default"/>
+      </w:rPr>
     </w:lvl>
     <w:lvl w:ilvl="1">
       <w:start w:val="1"/>
@@ -598,8 +978,11 @@
       <w:lvlText w:val="%1.%2."/>
       <w:lvlJc w:val="left"/>
       <w:pPr>
-        <w:ind w:left="792" w:hanging="432"/>
-      </w:pPr>
+        <w:ind w:left="864" w:hanging="504"/>
+      </w:pPr>
+      <w:rPr>
+        <w:rFonts w:hint="default"/>
+      </w:rPr>
     </w:lvl>
     <w:lvl w:ilvl="2">
       <w:start w:val="1"/>
@@ -607,8 +990,11 @@
       <w:lvlText w:val="%1.%2.%3."/>
       <w:lvlJc w:val="left"/>
       <w:pPr>
-        <w:ind w:left="1224" w:hanging="504"/>
-      </w:pPr>
+        <w:ind w:left="1368" w:hanging="648"/>
+      </w:pPr>
+      <w:rPr>
+        <w:rFonts w:hint="default"/>
+      </w:rPr>
     </w:lvl>
     <w:lvl w:ilvl="3">
       <w:start w:val="1"/>
@@ -616,8 +1002,11 @@
       <w:lvlText w:val="%1.%2.%3.%4."/>
       <w:lvlJc w:val="left"/>
       <w:pPr>
-        <w:ind w:left="1728" w:hanging="648"/>
-      </w:pPr>
+        <w:ind w:left="2376" w:hanging="1296"/>
+      </w:pPr>
+      <w:rPr>
+        <w:rFonts w:hint="default"/>
+      </w:rPr>
     </w:lvl>
     <w:lvl w:ilvl="4">
       <w:start w:val="1"/>
@@ -627,6 +1016,9 @@
       <w:pPr>
         <w:ind w:left="2232" w:hanging="792"/>
       </w:pPr>
+      <w:rPr>
+        <w:rFonts w:hint="default"/>
+      </w:rPr>
     </w:lvl>
     <w:lvl w:ilvl="5">
       <w:start w:val="1"/>
@@ -636,6 +1028,9 @@
       <w:pPr>
         <w:ind w:left="2736" w:hanging="936"/>
       </w:pPr>
+      <w:rPr>
+        <w:rFonts w:hint="default"/>
+      </w:rPr>
     </w:lvl>
     <w:lvl w:ilvl="6">
       <w:start w:val="1"/>
@@ -645,6 +1040,9 @@
       <w:pPr>
         <w:ind w:left="3240" w:hanging="1080"/>
       </w:pPr>
+      <w:rPr>
+        <w:rFonts w:hint="default"/>
+      </w:rPr>
     </w:lvl>
     <w:lvl w:ilvl="7">
       <w:start w:val="1"/>
@@ -654,6 +1052,9 @@
       <w:pPr>
         <w:ind w:left="3744" w:hanging="1224"/>
       </w:pPr>
+      <w:rPr>
+        <w:rFonts w:hint="default"/>
+      </w:rPr>
     </w:lvl>
     <w:lvl w:ilvl="8">
       <w:start w:val="1"/>
@@ -663,10 +1064,129 @@
       <w:pPr>
         <w:ind w:left="4320" w:hanging="1440"/>
       </w:pPr>
+      <w:rPr>
+        <w:rFonts w:hint="default"/>
+      </w:rPr>
+    </w:lvl>
+  </w:abstractNum>
+  <w:abstractNum w:abstractNumId="1" w15:restartNumberingAfterBreak="0">
+    <w:nsid w:val="794634DD"/>
+    <w:multiLevelType w:val="multilevel"/>
+    <w:tmpl w:val="F1E22804"/>
+    <w:lvl w:ilvl="0">
+      <w:start w:val="1"/>
+      <w:numFmt w:val="decimal"/>
+      <w:lvlText w:val="%1."/>
+      <w:lvlJc w:val="left"/>
+      <w:pPr>
+        <w:ind w:left="360" w:hanging="360"/>
+      </w:pPr>
+      <w:rPr>
+        <w:rFonts w:hint="default"/>
+      </w:rPr>
+    </w:lvl>
+    <w:lvl w:ilvl="1">
+      <w:start w:val="1"/>
+      <w:numFmt w:val="decimal"/>
+      <w:lvlText w:val="%1.%2."/>
+      <w:lvlJc w:val="left"/>
+      <w:pPr>
+        <w:ind w:left="1080" w:hanging="720"/>
+      </w:pPr>
+      <w:rPr>
+        <w:rFonts w:hint="default"/>
+      </w:rPr>
+    </w:lvl>
+    <w:lvl w:ilvl="2">
+      <w:start w:val="1"/>
+      <w:numFmt w:val="decimal"/>
+      <w:lvlText w:val="%1.%2.%3."/>
+      <w:lvlJc w:val="left"/>
+      <w:pPr>
+        <w:ind w:left="1656" w:hanging="936"/>
+      </w:pPr>
+      <w:rPr>
+        <w:rFonts w:hint="default"/>
+      </w:rPr>
+    </w:lvl>
+    <w:lvl w:ilvl="3">
+      <w:start w:val="1"/>
+      <w:numFmt w:val="decimal"/>
+      <w:lvlText w:val="%1.%2.%3.%4."/>
+      <w:lvlJc w:val="left"/>
+      <w:pPr>
+        <w:ind w:left="2376" w:hanging="1296"/>
+      </w:pPr>
+      <w:rPr>
+        <w:rFonts w:hint="default"/>
+      </w:rPr>
+    </w:lvl>
+    <w:lvl w:ilvl="4">
+      <w:start w:val="1"/>
+      <w:numFmt w:val="decimal"/>
+      <w:lvlText w:val="%1.%2.%3.%4.%5."/>
+      <w:lvlJc w:val="left"/>
+      <w:pPr>
+        <w:ind w:left="2232" w:hanging="792"/>
+      </w:pPr>
+      <w:rPr>
+        <w:rFonts w:hint="default"/>
+      </w:rPr>
+    </w:lvl>
+    <w:lvl w:ilvl="5">
+      <w:start w:val="1"/>
+      <w:numFmt w:val="decimal"/>
+      <w:lvlText w:val="%1.%2.%3.%4.%5.%6."/>
+      <w:lvlJc w:val="left"/>
+      <w:pPr>
+        <w:ind w:left="2736" w:hanging="936"/>
+      </w:pPr>
+      <w:rPr>
+        <w:rFonts w:hint="default"/>
+      </w:rPr>
+    </w:lvl>
+    <w:lvl w:ilvl="6">
+      <w:start w:val="1"/>
+      <w:numFmt w:val="decimal"/>
+      <w:lvlText w:val="%1.%2.%3.%4.%5.%6.%7."/>
+      <w:lvlJc w:val="left"/>
+      <w:pPr>
+        <w:ind w:left="3240" w:hanging="1080"/>
+      </w:pPr>
+      <w:rPr>
+        <w:rFonts w:hint="default"/>
+      </w:rPr>
+    </w:lvl>
+    <w:lvl w:ilvl="7">
+      <w:start w:val="1"/>
+      <w:numFmt w:val="decimal"/>
+      <w:lvlText w:val="%1.%2.%3.%4.%5.%6.%7.%8."/>
+      <w:lvlJc w:val="left"/>
+      <w:pPr>
+        <w:ind w:left="3744" w:hanging="1224"/>
+      </w:pPr>
+      <w:rPr>
+        <w:rFonts w:hint="default"/>
+      </w:rPr>
+    </w:lvl>
+    <w:lvl w:ilvl="8">
+      <w:start w:val="1"/>
+      <w:numFmt w:val="decimal"/>
+      <w:lvlText w:val="%1.%2.%3.%4.%5.%6.%7.%8.%9."/>
+      <w:lvlJc w:val="left"/>
+      <w:pPr>
+        <w:ind w:left="4320" w:hanging="1440"/>
+      </w:pPr>
+      <w:rPr>
+        <w:rFonts w:hint="default"/>
+      </w:rPr>
     </w:lvl>
   </w:abstractNum>
   <w:num w:numId="1">
     <w:abstractNumId w:val="0"/>
+  </w:num>
+  <w:num w:numId="2">
+    <w:abstractNumId w:val="1"/>
   </w:num>
 </w:numbering>
 </file>
@@ -1069,7 +1589,6 @@
   <w:style w:type="character" w:default="1" w:styleId="Kappaleenoletusfontti">
     <w:name w:val="Default Paragraph Font"/>
     <w:uiPriority w:val="1"/>
-    <w:semiHidden/>
     <w:unhideWhenUsed/>
   </w:style>
   <w:style w:type="table" w:default="1" w:styleId="Normaalitaulukko">

</xml_diff>